<commit_message>
alterei o titulo do artigo
</commit_message>
<xml_diff>
--- a/InfernodeJarbas.docx
+++ b/InfernodeJarbas.docx
@@ -9,6 +9,7 @@
           <w:b/>
           <w:sz w:val="24"/>
           <w:szCs w:val="24"/>
+          <w:u w:val="single"/>
         </w:rPr>
       </w:pPr>
       <w:r>
@@ -17,8 +18,10 @@
           <w:sz w:val="24"/>
           <w:szCs w:val="24"/>
         </w:rPr>
-        <w:t>Atividade 1</w:t>
-      </w:r>
+        <w:t>O Inferno de Jarbas</w:t>
+      </w:r>
+      <w:bookmarkStart w:id="0" w:name="_GoBack"/>
+      <w:bookmarkEnd w:id="0"/>
     </w:p>
     <w:p>
       <w:pPr>
@@ -667,8 +670,6 @@
         </w:rPr>
         <w:t>Ele pode colabora no relato da situação avisando outras pessoas das mudanças que foram feitas.</w:t>
       </w:r>
-      <w:bookmarkStart w:id="0" w:name="_GoBack"/>
-      <w:bookmarkEnd w:id="0"/>
     </w:p>
     <w:p>
       <w:pPr>

</xml_diff>